<commit_message>
Changed output type to IntPixel.cs.  Updated documentation.  Rebuilt installer.
git-svn-id: http://Marc-PC/svn/Full@355 85f15e0e-5137-b144-a863-98bd542365a3
</commit_message>
<xml_diff>
--- a/trunk/output-biomass-by-age/trunk/deploy/docs/LANDIS-II Age Biomass Output v2.0 User Guide.docx
+++ b/trunk/output-biomass-by-age/trunk/deploy/docs/LANDIS-II Age Biomass Output v2.0 User Guide.docx
@@ -87,7 +87,7 @@
           <w:rPr>
             <w:noProof/>
           </w:rPr>
-          <w:t>June 9, 2011</w:t>
+          <w:t>July 20, 2011</w:t>
         </w:r>
       </w:fldSimple>
     </w:p>
@@ -959,6 +959,30 @@
     </w:p>
     <w:p>
       <w:pPr>
+        <w:pStyle w:val="textbody"/>
+      </w:pPr>
+      <w:r>
+        <w:t xml:space="preserve">The units for the outputs are </w:t>
+      </w:r>
+      <w:r>
+        <w:rPr>
+          <w:b/>
+        </w:rPr>
+        <w:t>g biomass m</w:t>
+      </w:r>
+      <w:r>
+        <w:rPr>
+          <w:b/>
+          <w:vertAlign w:val="superscript"/>
+        </w:rPr>
+        <w:t>-2</w:t>
+      </w:r>
+      <w:r>
+        <w:t>.</w:t>
+      </w:r>
+    </w:p>
+    <w:p>
+      <w:pPr>
         <w:pStyle w:val="Heading2"/>
       </w:pPr>
       <w:bookmarkStart w:id="3" w:name="_Toc283139014"/>
@@ -1302,6 +1326,39 @@
     </w:p>
     <w:p>
       <w:pPr>
+        <w:pStyle w:val="textbody"/>
+      </w:pPr>
+    </w:p>
+    <w:p>
+      <w:pPr>
+        <w:pStyle w:val="textbody"/>
+        <w:rPr>
+          <w:b/>
+        </w:rPr>
+      </w:pPr>
+      <w:r>
+        <w:rPr>
+          <w:b/>
+        </w:rPr>
+        <w:t>Note:  Biomass output maps are not compatible with the .</w:t>
+      </w:r>
+      <w:proofErr w:type="spellStart"/>
+      <w:r>
+        <w:rPr>
+          <w:b/>
+        </w:rPr>
+        <w:t>gis</w:t>
+      </w:r>
+      <w:proofErr w:type="spellEnd"/>
+      <w:r>
+        <w:rPr>
+          <w:b/>
+        </w:rPr>
+        <w:t xml:space="preserve"> map output type.</w:t>
+      </w:r>
+    </w:p>
+    <w:p>
+      <w:pPr>
         <w:pStyle w:val="Heading2"/>
       </w:pPr>
       <w:bookmarkStart w:id="11" w:name="_Toc283139020"/>
@@ -1347,14 +1404,14 @@
         <w:t xml:space="preserve"> many species.  </w:t>
       </w:r>
       <w:r>
-        <w:t>Following each listed species name must be an age-class name and the corresponding cohort ages.  The age-class name can be any combination of letter and numbers.  The cohort ages are in parentheses and can be given as a range (50-75) or given a less than or greater than comparative (&gt;150) (&lt;25).  They need not be mutually exclusive.</w:t>
-      </w:r>
-      <w:r>
-        <w:t xml:space="preserve">  Currently, only the greater than (&gt;) and less than (&lt;) inequality comparatives are allowed within the input file (e.g., greater than or equal to, &gt;=, will causes errors).  Greater than (&gt;) is implemented as greater than or equal to, whereas less than (&lt;) is </w:t>
+        <w:t xml:space="preserve">Following each listed species name must be an age-class name and the corresponding cohort ages.  The age-class name can be any combination of letter and numbers.  The cohort ages are in parentheses and can be given as a range (50-75) or given a less than or greater than comparative (&gt;150) (&lt;25).  They need not be mutually </w:t>
       </w:r>
       <w:r>
         <w:lastRenderedPageBreak/>
-        <w:t>always less than.  Ranges are treated as greater than or equal to the lower value of the range, and less than the upper value of the range.</w:t>
+        <w:t>exclusive.</w:t>
+      </w:r>
+      <w:r>
+        <w:t xml:space="preserve">  Currently, only the greater than (&gt;) and less than (&lt;) inequality comparatives are allowed within the input file (e.g., greater than or equal to, &gt;=, will causes errors).  Greater than (&gt;) is implemented as greater than or equal to, whereas less than (&lt;) is always less than.  Ranges are treated as greater than or equal to the lower value of the range, and less than the upper value of the range.</w:t>
       </w:r>
     </w:p>
     <w:p>

</xml_diff>